<commit_message>
Added another log into release notes
git-svn-id: svn://127.0.0.1/Core@6102 17c802ae-cbca-534c-9e8e-6d19a4926c45
</commit_message>
<xml_diff>
--- a/trunk/doc/readme_nm_4301_fix8.docx
+++ b/trunk/doc/readme_nm_4301_fix8.docx
@@ -457,14 +457,6 @@
         <w:gridCol w:w="6662"/>
       </w:tblGrid>
       <w:tr>
-        <w:tblPrEx>
-          <w:tblCellMar>
-            <w:top w:w="0" w:type="dxa"/>
-            <w:left w:w="0" w:type="dxa"/>
-            <w:bottom w:w="0" w:type="dxa"/>
-            <w:right w:w="0" w:type="dxa"/>
-          </w:tblCellMar>
-        </w:tblPrEx>
         <w:trPr>
           <w:cantSplit/>
           <w:tblHeader/>
@@ -549,14 +541,6 @@
         </w:tc>
       </w:tr>
       <w:tr>
-        <w:tblPrEx>
-          <w:tblCellMar>
-            <w:top w:w="0" w:type="dxa"/>
-            <w:left w:w="0" w:type="dxa"/>
-            <w:bottom w:w="0" w:type="dxa"/>
-            <w:right w:w="0" w:type="dxa"/>
-          </w:tblCellMar>
-        </w:tblPrEx>
         <w:trPr>
           <w:cantSplit/>
           <w:tblHeader/>
@@ -661,14 +645,6 @@
         </w:tc>
       </w:tr>
       <w:tr>
-        <w:tblPrEx>
-          <w:tblCellMar>
-            <w:top w:w="0" w:type="dxa"/>
-            <w:left w:w="0" w:type="dxa"/>
-            <w:bottom w:w="0" w:type="dxa"/>
-            <w:right w:w="0" w:type="dxa"/>
-          </w:tblCellMar>
-        </w:tblPrEx>
         <w:trPr>
           <w:cantSplit/>
           <w:tblHeader/>
@@ -744,14 +720,6 @@
         </w:tc>
       </w:tr>
       <w:tr>
-        <w:tblPrEx>
-          <w:tblCellMar>
-            <w:top w:w="0" w:type="dxa"/>
-            <w:left w:w="0" w:type="dxa"/>
-            <w:bottom w:w="0" w:type="dxa"/>
-            <w:right w:w="0" w:type="dxa"/>
-          </w:tblCellMar>
-        </w:tblPrEx>
         <w:trPr>
           <w:cantSplit/>
           <w:tblHeader/>
@@ -908,14 +876,6 @@
         </w:tc>
       </w:tr>
       <w:tr>
-        <w:tblPrEx>
-          <w:tblCellMar>
-            <w:top w:w="0" w:type="dxa"/>
-            <w:left w:w="0" w:type="dxa"/>
-            <w:bottom w:w="0" w:type="dxa"/>
-            <w:right w:w="0" w:type="dxa"/>
-          </w:tblCellMar>
-        </w:tblPrEx>
         <w:trPr>
           <w:cantSplit/>
           <w:tblHeader/>
@@ -1000,14 +960,6 @@
         </w:tc>
       </w:tr>
       <w:tr>
-        <w:tblPrEx>
-          <w:tblCellMar>
-            <w:top w:w="0" w:type="dxa"/>
-            <w:left w:w="0" w:type="dxa"/>
-            <w:bottom w:w="0" w:type="dxa"/>
-            <w:right w:w="0" w:type="dxa"/>
-          </w:tblCellMar>
-        </w:tblPrEx>
         <w:trPr>
           <w:cantSplit/>
           <w:tblHeader/>
@@ -1092,14 +1044,6 @@
         </w:tc>
       </w:tr>
       <w:tr>
-        <w:tblPrEx>
-          <w:tblCellMar>
-            <w:top w:w="0" w:type="dxa"/>
-            <w:left w:w="0" w:type="dxa"/>
-            <w:bottom w:w="0" w:type="dxa"/>
-            <w:right w:w="0" w:type="dxa"/>
-          </w:tblCellMar>
-        </w:tblPrEx>
         <w:trPr>
           <w:cantSplit/>
           <w:tblHeader/>
@@ -1184,14 +1128,6 @@
         </w:tc>
       </w:tr>
       <w:tr>
-        <w:tblPrEx>
-          <w:tblCellMar>
-            <w:top w:w="0" w:type="dxa"/>
-            <w:left w:w="0" w:type="dxa"/>
-            <w:bottom w:w="0" w:type="dxa"/>
-            <w:right w:w="0" w:type="dxa"/>
-          </w:tblCellMar>
-        </w:tblPrEx>
         <w:trPr>
           <w:cantSplit/>
           <w:tblHeader/>
@@ -1349,14 +1285,6 @@
         <w:gridCol w:w="1275"/>
       </w:tblGrid>
       <w:tr>
-        <w:tblPrEx>
-          <w:tblCellMar>
-            <w:top w:w="0" w:type="dxa"/>
-            <w:left w:w="0" w:type="dxa"/>
-            <w:bottom w:w="0" w:type="dxa"/>
-            <w:right w:w="0" w:type="dxa"/>
-          </w:tblCellMar>
-        </w:tblPrEx>
         <w:trPr>
           <w:cantSplit/>
           <w:tblHeader/>
@@ -1443,14 +1371,6 @@
         </w:tc>
       </w:tr>
       <w:tr>
-        <w:tblPrEx>
-          <w:tblCellMar>
-            <w:top w:w="0" w:type="dxa"/>
-            <w:left w:w="0" w:type="dxa"/>
-            <w:bottom w:w="0" w:type="dxa"/>
-            <w:right w:w="0" w:type="dxa"/>
-          </w:tblCellMar>
-        </w:tblPrEx>
         <w:trPr>
           <w:cantSplit/>
         </w:trPr>
@@ -1532,14 +1452,6 @@
         </w:tc>
       </w:tr>
       <w:tr>
-        <w:tblPrEx>
-          <w:tblCellMar>
-            <w:top w:w="0" w:type="dxa"/>
-            <w:left w:w="0" w:type="dxa"/>
-            <w:bottom w:w="0" w:type="dxa"/>
-            <w:right w:w="0" w:type="dxa"/>
-          </w:tblCellMar>
-        </w:tblPrEx>
         <w:trPr>
           <w:cantSplit/>
         </w:trPr>
@@ -1621,14 +1533,6 @@
         </w:tc>
       </w:tr>
       <w:tr>
-        <w:tblPrEx>
-          <w:tblCellMar>
-            <w:top w:w="0" w:type="dxa"/>
-            <w:left w:w="0" w:type="dxa"/>
-            <w:bottom w:w="0" w:type="dxa"/>
-            <w:right w:w="0" w:type="dxa"/>
-          </w:tblCellMar>
-        </w:tblPrEx>
         <w:trPr>
           <w:cantSplit/>
         </w:trPr>
@@ -1710,14 +1614,6 @@
         </w:tc>
       </w:tr>
       <w:tr>
-        <w:tblPrEx>
-          <w:tblCellMar>
-            <w:top w:w="0" w:type="dxa"/>
-            <w:left w:w="0" w:type="dxa"/>
-            <w:bottom w:w="0" w:type="dxa"/>
-            <w:right w:w="0" w:type="dxa"/>
-          </w:tblCellMar>
-        </w:tblPrEx>
         <w:trPr>
           <w:cantSplit/>
         </w:trPr>
@@ -2131,14 +2027,6 @@
         <w:gridCol w:w="1134"/>
       </w:tblGrid>
       <w:tr>
-        <w:tblPrEx>
-          <w:tblCellMar>
-            <w:top w:w="0" w:type="dxa"/>
-            <w:left w:w="0" w:type="dxa"/>
-            <w:bottom w:w="0" w:type="dxa"/>
-            <w:right w:w="0" w:type="dxa"/>
-          </w:tblCellMar>
-        </w:tblPrEx>
         <w:trPr>
           <w:cantSplit/>
           <w:tblHeader/>
@@ -2321,14 +2209,6 @@
         </w:tc>
       </w:tr>
       <w:tr>
-        <w:tblPrEx>
-          <w:tblCellMar>
-            <w:top w:w="0" w:type="dxa"/>
-            <w:left w:w="0" w:type="dxa"/>
-            <w:bottom w:w="0" w:type="dxa"/>
-            <w:right w:w="0" w:type="dxa"/>
-          </w:tblCellMar>
-        </w:tblPrEx>
         <w:trPr>
           <w:cantSplit/>
         </w:trPr>
@@ -2429,33 +2309,188 @@
               <w:spacing w:after="0" w:line="240" w:lineRule="auto"/>
               <w:ind w:left="120" w:right="82"/>
               <w:rPr>
+                <w:rFonts w:ascii="Calibri" w:hAnsi="Calibri" w:cs="Calibri"/>
+                <w:color w:val="000000"/>
+                <w:sz w:val="16"/>
+                <w:szCs w:val="16"/>
+              </w:rPr>
+            </w:pPr>
+            <w:r>
+              <w:rPr>
+                <w:rFonts w:ascii="Calibri" w:hAnsi="Calibri" w:cs="Calibri"/>
+                <w:color w:val="000000"/>
+                <w:sz w:val="16"/>
+                <w:szCs w:val="16"/>
+              </w:rPr>
+              <w:t>8001113919</w:t>
+            </w:r>
+          </w:p>
+          <w:p>
+            <w:pPr>
+              <w:keepLines/>
+              <w:widowControl w:val="0"/>
+              <w:autoSpaceDE w:val="0"/>
+              <w:autoSpaceDN w:val="0"/>
+              <w:adjustRightInd w:val="0"/>
+              <w:spacing w:after="0" w:line="240" w:lineRule="auto"/>
+              <w:ind w:right="82"/>
+              <w:rPr>
                 <w:rFonts w:ascii="Arial" w:hAnsi="Arial" w:cs="Arial"/>
                 <w:color w:val="000000"/>
                 <w:sz w:val="18"/>
                 <w:szCs w:val="18"/>
               </w:rPr>
             </w:pPr>
-            <w:r>
+          </w:p>
+        </w:tc>
+      </w:tr>
+      <w:tr>
+        <w:trPr>
+          <w:cantSplit/>
+        </w:trPr>
+        <w:tc>
+          <w:tcPr>
+            <w:tcW w:w="1134" w:type="dxa"/>
+            <w:tcBorders>
+              <w:top w:val="single" w:sz="6" w:space="0" w:color="BFBFBF"/>
+              <w:left w:val="single" w:sz="4" w:space="0" w:color="BFBFBF"/>
+              <w:bottom w:val="single" w:sz="4" w:space="0" w:color="BFBFBF"/>
+              <w:right w:val="single" w:sz="6" w:space="0" w:color="BFBFBF"/>
+            </w:tcBorders>
+            <w:shd w:val="clear" w:color="auto" w:fill="FFFFFF"/>
+          </w:tcPr>
+          <w:p>
+            <w:pPr>
+              <w:keepLines/>
+              <w:widowControl w:val="0"/>
+              <w:autoSpaceDE w:val="0"/>
+              <w:autoSpaceDN w:val="0"/>
+              <w:adjustRightInd w:val="0"/>
+              <w:spacing w:after="0" w:line="240" w:lineRule="auto"/>
+              <w:ind w:left="108" w:right="94"/>
               <w:rPr>
                 <w:rFonts w:ascii="Calibri" w:hAnsi="Calibri" w:cs="Calibri"/>
                 <w:color w:val="000000"/>
                 <w:sz w:val="16"/>
                 <w:szCs w:val="16"/>
               </w:rPr>
-              <w:t>8001113919</w:t>
+            </w:pPr>
+            <w:r>
+              <w:rPr>
+                <w:rFonts w:ascii="Calibri" w:hAnsi="Calibri" w:cs="Calibri"/>
+                <w:color w:val="000000"/>
+                <w:sz w:val="16"/>
+                <w:szCs w:val="16"/>
+              </w:rPr>
+              <w:t>0111339</w:t>
             </w:r>
+          </w:p>
+        </w:tc>
+        <w:tc>
+          <w:tcPr>
+            <w:tcW w:w="6378" w:type="dxa"/>
+            <w:tcBorders>
+              <w:top w:val="single" w:sz="6" w:space="0" w:color="BFBFBF"/>
+              <w:left w:val="single" w:sz="6" w:space="0" w:color="BFBFBF"/>
+              <w:bottom w:val="single" w:sz="4" w:space="0" w:color="BFBFBF"/>
+              <w:right w:val="single" w:sz="6" w:space="0" w:color="BFBFBF"/>
+            </w:tcBorders>
+            <w:shd w:val="clear" w:color="auto" w:fill="FFFFFF"/>
+          </w:tcPr>
+          <w:p>
+            <w:pPr>
+              <w:pStyle w:val="c49"/>
+            </w:pPr>
+            <w:r>
+              <w:rPr>
+                <w:rStyle w:val="c291"/>
+              </w:rPr>
+              <w:t xml:space="preserve">When updating the coordinates of multiple inventory items the error "ORA-01403: no data found" was sometimes being raised. This was down to a trigger on </w:t>
+            </w:r>
+            <w:proofErr w:type="spellStart"/>
+            <w:r>
+              <w:rPr>
+                <w:rStyle w:val="c291"/>
+              </w:rPr>
+              <w:t>nm_inv_items</w:t>
+            </w:r>
+            <w:proofErr w:type="spellEnd"/>
+            <w:r>
+              <w:rPr>
+                <w:rStyle w:val="c291"/>
+              </w:rPr>
+              <w:t xml:space="preserve"> calling nm3homo which in turn tried to lock the inventory by doing an update on </w:t>
+            </w:r>
+            <w:proofErr w:type="spellStart"/>
+            <w:r>
+              <w:rPr>
+                <w:rStyle w:val="c291"/>
+              </w:rPr>
+              <w:t>nm_inv_items</w:t>
+            </w:r>
+            <w:proofErr w:type="spellEnd"/>
+            <w:r>
+              <w:rPr>
+                <w:rStyle w:val="c291"/>
+              </w:rPr>
+              <w:t xml:space="preserve">. This loop caused the trigger to fire again which blanked out the global array with the list of inventory in it. Therefore individual updates could be done without error but multiple could result in the error. </w:t>
+            </w:r>
+            <w:r>
+              <w:br/>
+            </w:r>
+            <w:r>
+              <w:br/>
+            </w:r>
+            <w:r>
+              <w:rPr>
+                <w:rStyle w:val="c291"/>
+              </w:rPr>
+              <w:t>The change has been made to prevent the attempted lock when inventory coordinates are updated.</w:t>
+            </w:r>
+          </w:p>
+        </w:tc>
+        <w:tc>
+          <w:tcPr>
+            <w:tcW w:w="1134" w:type="dxa"/>
+            <w:tcBorders>
+              <w:top w:val="single" w:sz="6" w:space="0" w:color="BFBFBF"/>
+              <w:left w:val="single" w:sz="6" w:space="0" w:color="BFBFBF"/>
+              <w:bottom w:val="single" w:sz="4" w:space="0" w:color="BFBFBF"/>
+              <w:right w:val="single" w:sz="4" w:space="0" w:color="BFBFBF"/>
+            </w:tcBorders>
+            <w:shd w:val="clear" w:color="auto" w:fill="FFFFFF"/>
+          </w:tcPr>
+          <w:p>
+            <w:pPr>
+              <w:pStyle w:val="c51"/>
+            </w:pPr>
+            <w:r>
+              <w:rPr>
+                <w:rStyle w:val="c291"/>
+              </w:rPr>
+              <w:t>8001124055</w:t>
+            </w:r>
+          </w:p>
+          <w:p>
+            <w:pPr>
+              <w:keepLines/>
+              <w:widowControl w:val="0"/>
+              <w:autoSpaceDE w:val="0"/>
+              <w:autoSpaceDN w:val="0"/>
+              <w:adjustRightInd w:val="0"/>
+              <w:spacing w:after="0" w:line="240" w:lineRule="auto"/>
+              <w:ind w:left="120" w:right="82"/>
+              <w:rPr>
+                <w:rFonts w:ascii="Calibri" w:hAnsi="Calibri" w:cs="Calibri"/>
+                <w:color w:val="000000"/>
+                <w:sz w:val="16"/>
+                <w:szCs w:val="16"/>
+              </w:rPr>
+            </w:pPr>
           </w:p>
         </w:tc>
       </w:tr>
       <w:tr>
-        <w:tblPrEx>
-          <w:tblCellMar>
-            <w:top w:w="0" w:type="dxa"/>
-            <w:left w:w="0" w:type="dxa"/>
-            <w:bottom w:w="0" w:type="dxa"/>
-            <w:right w:w="0" w:type="dxa"/>
-          </w:tblCellMar>
-        </w:tblPrEx>
         <w:trPr>
           <w:cantSplit/>
         </w:trPr>
@@ -2561,8 +2596,9 @@
                 <w:sz w:val="16"/>
                 <w:szCs w:val="16"/>
               </w:rPr>
-              <w:t>nm_inv_ite</w:t>
+              <w:t>nm_inv_items</w:t>
             </w:r>
+            <w:proofErr w:type="spellEnd"/>
             <w:r>
               <w:rPr>
                 <w:rFonts w:ascii="Calibri" w:hAnsi="Calibri" w:cs="Calibri"/>
@@ -2570,9 +2606,26 @@
                 <w:sz w:val="16"/>
                 <w:szCs w:val="16"/>
               </w:rPr>
-              <w:t>ms</w:t>
+              <w:t xml:space="preserve">. This loop caused the trigger to fire again which blanked out the global array with the list of inventory in it. Therefore individual updates could be done without error but multiple could result in the error. </w:t>
             </w:r>
-            <w:proofErr w:type="spellEnd"/>
+            <w:r>
+              <w:rPr>
+                <w:rFonts w:ascii="Arial" w:hAnsi="Arial" w:cs="Arial"/>
+                <w:color w:val="000000"/>
+                <w:sz w:val="18"/>
+                <w:szCs w:val="18"/>
+              </w:rPr>
+              <w:br/>
+            </w:r>
+            <w:r>
+              <w:rPr>
+                <w:rFonts w:ascii="Arial" w:hAnsi="Arial" w:cs="Arial"/>
+                <w:color w:val="000000"/>
+                <w:sz w:val="18"/>
+                <w:szCs w:val="18"/>
+              </w:rPr>
+              <w:br/>
+            </w:r>
             <w:r>
               <w:rPr>
                 <w:rFonts w:ascii="Calibri" w:hAnsi="Calibri" w:cs="Calibri"/>
@@ -2580,43 +2633,7 @@
                 <w:sz w:val="16"/>
                 <w:szCs w:val="16"/>
               </w:rPr>
-              <w:t xml:space="preserve">. This loop caused the trigger to fire again which blanked out the global array with the list of inventory in it. Therefore individual updates could be done without error but multiple could result in the error. </w:t>
-            </w:r>
-            <w:r>
-              <w:rPr>
-                <w:rFonts w:ascii="Arial" w:hAnsi="Arial" w:cs="Arial"/>
-                <w:color w:val="000000"/>
-                <w:sz w:val="18"/>
-                <w:szCs w:val="18"/>
-              </w:rPr>
-              <w:br/>
-            </w:r>
-            <w:r>
-              <w:rPr>
-                <w:rFonts w:ascii="Arial" w:hAnsi="Arial" w:cs="Arial"/>
-                <w:color w:val="000000"/>
-                <w:sz w:val="18"/>
-                <w:szCs w:val="18"/>
-              </w:rPr>
-              <w:br/>
-            </w:r>
-            <w:r>
-              <w:rPr>
-                <w:rFonts w:ascii="Calibri" w:hAnsi="Calibri" w:cs="Calibri"/>
-                <w:color w:val="000000"/>
-                <w:sz w:val="16"/>
-                <w:szCs w:val="16"/>
-              </w:rPr>
-              <w:t>The change has been made to prevent the a</w:t>
-            </w:r>
-            <w:r>
-              <w:rPr>
-                <w:rFonts w:ascii="Calibri" w:hAnsi="Calibri" w:cs="Calibri"/>
-                <w:color w:val="000000"/>
-                <w:sz w:val="16"/>
-                <w:szCs w:val="16"/>
-              </w:rPr>
-              <w:t>ttempted lock when inventory coordinates are updated.</w:t>
+              <w:t>The change has been made to prevent the attempted lock when inventory coordinates are updated.</w:t>
             </w:r>
           </w:p>
         </w:tc>
@@ -2742,16 +2759,7 @@
         <w:sz w:val="14"/>
         <w:szCs w:val="14"/>
       </w:rPr>
-      <w:t>©</w:t>
-    </w:r>
-    <w:r>
-      <w:rPr>
-        <w:rFonts w:ascii="Arial" w:hAnsi="Arial" w:cs="Arial"/>
-        <w:color w:val="000000"/>
-        <w:sz w:val="14"/>
-        <w:szCs w:val="14"/>
-      </w:rPr>
-      <w:t xml:space="preserve"> </w:t>
+      <w:t xml:space="preserve">© </w:t>
     </w:r>
     <w:r>
       <w:rPr>
@@ -8768,6 +8776,7 @@
   <w:style w:type="paragraph" w:default="1" w:styleId="Normal">
     <w:name w:val="Normal"/>
     <w:qFormat/>
+    <w:rsid w:val="00F152D1"/>
   </w:style>
   <w:style w:type="character" w:default="1" w:styleId="DefaultParagraphFont">
     <w:name w:val="Default Paragraph Font"/>
@@ -8842,6 +8851,45 @@
     <w:uiPriority w:val="99"/>
     <w:semiHidden/>
     <w:rsid w:val="00815D61"/>
+  </w:style>
+  <w:style w:type="paragraph" w:customStyle="1" w:styleId="c49">
+    <w:name w:val="c49"/>
+    <w:basedOn w:val="Normal"/>
+    <w:rsid w:val="00390527"/>
+    <w:pPr>
+      <w:spacing w:after="0" w:line="185" w:lineRule="atLeast"/>
+      <w:ind w:left="122" w:right="76"/>
+    </w:pPr>
+    <w:rPr>
+      <w:rFonts w:ascii="Times New Roman" w:eastAsia="Times New Roman" w:hAnsi="Times New Roman" w:cs="Times New Roman"/>
+      <w:sz w:val="24"/>
+      <w:szCs w:val="24"/>
+    </w:rPr>
+  </w:style>
+  <w:style w:type="character" w:customStyle="1" w:styleId="c291">
+    <w:name w:val="c291"/>
+    <w:basedOn w:val="DefaultParagraphFont"/>
+    <w:rsid w:val="00390527"/>
+    <w:rPr>
+      <w:rFonts w:ascii="Calibri" w:hAnsi="Calibri" w:cs="Calibri" w:hint="default"/>
+      <w:color w:val="000000"/>
+      <w:sz w:val="16"/>
+      <w:szCs w:val="16"/>
+    </w:rPr>
+  </w:style>
+  <w:style w:type="paragraph" w:customStyle="1" w:styleId="c51">
+    <w:name w:val="c51"/>
+    <w:basedOn w:val="Normal"/>
+    <w:rsid w:val="00390527"/>
+    <w:pPr>
+      <w:spacing w:after="0" w:line="185" w:lineRule="atLeast"/>
+      <w:ind w:left="120" w:right="82"/>
+    </w:pPr>
+    <w:rPr>
+      <w:rFonts w:ascii="Times New Roman" w:eastAsia="Times New Roman" w:hAnsi="Times New Roman" w:cs="Times New Roman"/>
+      <w:sz w:val="24"/>
+      <w:szCs w:val="24"/>
+    </w:rPr>
   </w:style>
 </w:styles>
 </file>

</xml_diff>